<commit_message>
upload lab3 and upload symbol table for lab1 and lab2
</commit_message>
<xml_diff>
--- a/Embedded C/Lesson 3/Lab2/Report/Lab2.docx
+++ b/Embedded C/Lesson 3/Lab2/Report/Lab2.docx
@@ -2,8 +2,8 @@
 <file path=word/document.xml><?xml version="1.0" encoding="utf-8"?>
 <w:document xmlns:wpc="http://schemas.microsoft.com/office/word/2010/wordprocessingCanvas" xmlns:cx="http://schemas.microsoft.com/office/drawing/2014/chartex" xmlns:cx1="http://schemas.microsoft.com/office/drawing/2015/9/8/chartex" xmlns:mc="http://schemas.openxmlformats.org/markup-compatibility/2006" xmlns:o="urn:schemas-microsoft-com:office:office" xmlns:r="http://schemas.openxmlformats.org/officeDocument/2006/relationships" xmlns:m="http://schemas.openxmlformats.org/officeDocument/2006/math" xmlns:v="urn:schemas-microsoft-com:vml" xmlns:wp14="http://schemas.microsoft.com/office/word/2010/wordprocessingDrawing" xmlns:wp="http://schemas.openxmlformats.org/drawingml/2006/wordprocessingDrawing" xmlns:w10="urn:schemas-microsoft-com:office:word" xmlns:w="http://schemas.openxmlformats.org/wordprocessingml/2006/main" xmlns:w14="http://schemas.microsoft.com/office/word/2010/wordml" xmlns:w15="http://schemas.microsoft.com/office/word/2012/wordml" xmlns:w16se="http://schemas.microsoft.com/office/word/2015/wordml/symex" xmlns:wpg="http://schemas.microsoft.com/office/word/2010/wordprocessingGroup" xmlns:wpi="http://schemas.microsoft.com/office/word/2010/wordprocessingInk" xmlns:wne="http://schemas.microsoft.com/office/word/2006/wordml" xmlns:wps="http://schemas.microsoft.com/office/word/2010/wordprocessingShape" mc:Ignorable="w14 w15 w16se wp14">
   <w:body>
-    <w:permStart w:id="701773851" w:edGrp="everyone" w:displacedByCustomXml="next"/>
-    <w:permEnd w:id="701773851" w:displacedByCustomXml="next"/>
+    <w:permStart w:id="1178172779" w:edGrp="everyone" w:displacedByCustomXml="next"/>
+    <w:permEnd w:id="1178172779" w:displacedByCustomXml="next"/>
     <w:sdt>
       <w:sdtPr>
         <w:rPr>
@@ -4121,8 +4121,6 @@
             <w:br w:type="page"/>
           </w:r>
         </w:p>
-        <w:bookmarkStart w:id="0" w:name="_GoBack" w:displacedByCustomXml="next"/>
-        <w:bookmarkEnd w:id="0" w:displacedByCustomXml="next"/>
       </w:sdtContent>
     </w:sdt>
     <w:p>
@@ -4396,33 +4394,8 @@
           <w:sz w:val="40"/>
           <w:szCs w:val="40"/>
         </w:rPr>
-        <w:t xml:space="preserve">Eng. </w:t>
-      </w:r>
-      <w:proofErr w:type="spellStart"/>
-      <w:r>
-        <w:rPr>
-          <w:sz w:val="40"/>
-          <w:szCs w:val="40"/>
-        </w:rPr>
-        <w:t>Keroles</w:t>
-      </w:r>
-      <w:proofErr w:type="spellEnd"/>
-      <w:r>
-        <w:rPr>
-          <w:sz w:val="40"/>
-          <w:szCs w:val="40"/>
-        </w:rPr>
-        <w:t xml:space="preserve"> </w:t>
-      </w:r>
-      <w:proofErr w:type="spellStart"/>
-      <w:r>
-        <w:rPr>
-          <w:sz w:val="40"/>
-          <w:szCs w:val="40"/>
-        </w:rPr>
-        <w:t>Shenouda</w:t>
-      </w:r>
-      <w:proofErr w:type="spellEnd"/>
+        <w:t>Eng. Keroles Shenouda</w:t>
+      </w:r>
       <w:r>
         <w:rPr>
           <w:sz w:val="40"/>
@@ -4481,7 +4454,7 @@
           <w:r>
             <w:fldChar w:fldCharType="separate"/>
           </w:r>
-          <w:hyperlink w:anchor="_Toc133547339" w:history="1">
+          <w:hyperlink w:anchor="_Toc139292476" w:history="1">
             <w:r>
               <w:rPr>
                 <w:rStyle w:val="Hyperlink"/>
@@ -4510,7 +4483,7 @@
                 <w:noProof/>
                 <w:webHidden/>
               </w:rPr>
-              <w:instrText xml:space="preserve"> PAGEREF _Toc133547339 \h </w:instrText>
+              <w:instrText xml:space="preserve"> PAGEREF _Toc139292476 \h </w:instrText>
             </w:r>
             <w:r>
               <w:rPr>
@@ -4552,7 +4525,7 @@
               <w:noProof/>
             </w:rPr>
           </w:pPr>
-          <w:hyperlink w:anchor="_Toc133547340" w:history="1">
+          <w:hyperlink w:anchor="_Toc139292477" w:history="1">
             <w:r>
               <w:rPr>
                 <w:rStyle w:val="Hyperlink"/>
@@ -4581,7 +4554,7 @@
                 <w:noProof/>
                 <w:webHidden/>
               </w:rPr>
-              <w:instrText xml:space="preserve"> PAGEREF _Toc133547340 \h </w:instrText>
+              <w:instrText xml:space="preserve"> PAGEREF _Toc139292477 \h </w:instrText>
             </w:r>
             <w:r>
               <w:rPr>
@@ -4623,7 +4596,7 @@
               <w:noProof/>
             </w:rPr>
           </w:pPr>
-          <w:hyperlink w:anchor="_Toc133547341" w:history="1">
+          <w:hyperlink w:anchor="_Toc139292478" w:history="1">
             <w:r>
               <w:rPr>
                 <w:rStyle w:val="Hyperlink"/>
@@ -4652,7 +4625,7 @@
                 <w:noProof/>
                 <w:webHidden/>
               </w:rPr>
-              <w:instrText xml:space="preserve"> PAGEREF _Toc133547341 \h </w:instrText>
+              <w:instrText xml:space="preserve"> PAGEREF _Toc139292478 \h </w:instrText>
             </w:r>
             <w:r>
               <w:rPr>
@@ -4694,7 +4667,7 @@
               <w:noProof/>
             </w:rPr>
           </w:pPr>
-          <w:hyperlink w:anchor="_Toc133547342" w:history="1">
+          <w:hyperlink w:anchor="_Toc139292479" w:history="1">
             <w:r>
               <w:rPr>
                 <w:rStyle w:val="Hyperlink"/>
@@ -4723,7 +4696,7 @@
                 <w:noProof/>
                 <w:webHidden/>
               </w:rPr>
-              <w:instrText xml:space="preserve"> PAGEREF _Toc133547342 \h </w:instrText>
+              <w:instrText xml:space="preserve"> PAGEREF _Toc139292479 \h </w:instrText>
             </w:r>
             <w:r>
               <w:rPr>
@@ -4765,7 +4738,7 @@
               <w:noProof/>
             </w:rPr>
           </w:pPr>
-          <w:hyperlink w:anchor="_Toc133547343" w:history="1">
+          <w:hyperlink w:anchor="_Toc139292480" w:history="1">
             <w:r>
               <w:rPr>
                 <w:rStyle w:val="Hyperlink"/>
@@ -4792,7 +4765,7 @@
                 <w:noProof/>
                 <w:webHidden/>
               </w:rPr>
-              <w:instrText xml:space="preserve"> PAGEREF _Toc133547343 \h </w:instrText>
+              <w:instrText xml:space="preserve"> PAGEREF _Toc139292480 \h </w:instrText>
             </w:r>
             <w:r>
               <w:rPr>
@@ -4834,7 +4807,7 @@
               <w:noProof/>
             </w:rPr>
           </w:pPr>
-          <w:hyperlink w:anchor="_Toc133547344" w:history="1">
+          <w:hyperlink w:anchor="_Toc139292481" w:history="1">
             <w:r>
               <w:rPr>
                 <w:rStyle w:val="Hyperlink"/>
@@ -4861,7 +4834,7 @@
                 <w:noProof/>
                 <w:webHidden/>
               </w:rPr>
-              <w:instrText xml:space="preserve"> PAGEREF _Toc133547344 \h </w:instrText>
+              <w:instrText xml:space="preserve"> PAGEREF _Toc139292481 \h </w:instrText>
             </w:r>
             <w:r>
               <w:rPr>
@@ -4903,7 +4876,7 @@
               <w:noProof/>
             </w:rPr>
           </w:pPr>
-          <w:hyperlink w:anchor="_Toc133547345" w:history="1">
+          <w:hyperlink w:anchor="_Toc139292482" w:history="1">
             <w:r>
               <w:rPr>
                 <w:rStyle w:val="Hyperlink"/>
@@ -4932,7 +4905,7 @@
                 <w:noProof/>
                 <w:webHidden/>
               </w:rPr>
-              <w:instrText xml:space="preserve"> PAGEREF _Toc133547345 \h </w:instrText>
+              <w:instrText xml:space="preserve"> PAGEREF _Toc139292482 \h </w:instrText>
             </w:r>
             <w:r>
               <w:rPr>
@@ -4974,7 +4947,7 @@
               <w:noProof/>
             </w:rPr>
           </w:pPr>
-          <w:hyperlink w:anchor="_Toc133547346" w:history="1">
+          <w:hyperlink w:anchor="_Toc139292483" w:history="1">
             <w:r>
               <w:rPr>
                 <w:rStyle w:val="Hyperlink"/>
@@ -5003,7 +4976,7 @@
                 <w:noProof/>
                 <w:webHidden/>
               </w:rPr>
-              <w:instrText xml:space="preserve"> PAGEREF _Toc133547346 \h </w:instrText>
+              <w:instrText xml:space="preserve"> PAGEREF _Toc139292483 \h </w:instrText>
             </w:r>
             <w:r>
               <w:rPr>
@@ -5045,7 +5018,7 @@
               <w:noProof/>
             </w:rPr>
           </w:pPr>
-          <w:hyperlink w:anchor="_Toc133547347" w:history="1">
+          <w:hyperlink w:anchor="_Toc139292484" w:history="1">
             <w:r>
               <w:rPr>
                 <w:rStyle w:val="Hyperlink"/>
@@ -5074,7 +5047,7 @@
                 <w:noProof/>
                 <w:webHidden/>
               </w:rPr>
-              <w:instrText xml:space="preserve"> PAGEREF _Toc133547347 \h </w:instrText>
+              <w:instrText xml:space="preserve"> PAGEREF _Toc139292484 \h </w:instrText>
             </w:r>
             <w:r>
               <w:rPr>
@@ -5116,7 +5089,7 @@
               <w:noProof/>
             </w:rPr>
           </w:pPr>
-          <w:hyperlink w:anchor="_Toc133547348" w:history="1">
+          <w:hyperlink w:anchor="_Toc139292485" w:history="1">
             <w:r>
               <w:rPr>
                 <w:rStyle w:val="Hyperlink"/>
@@ -5145,7 +5118,7 @@
                 <w:noProof/>
                 <w:webHidden/>
               </w:rPr>
-              <w:instrText xml:space="preserve"> PAGEREF _Toc133547348 \h </w:instrText>
+              <w:instrText xml:space="preserve"> PAGEREF _Toc139292485 \h </w:instrText>
             </w:r>
             <w:r>
               <w:rPr>
@@ -5187,7 +5160,7 @@
               <w:noProof/>
             </w:rPr>
           </w:pPr>
-          <w:hyperlink w:anchor="_Toc133547349" w:history="1">
+          <w:hyperlink w:anchor="_Toc139292486" w:history="1">
             <w:r>
               <w:rPr>
                 <w:rStyle w:val="Hyperlink"/>
@@ -5216,7 +5189,7 @@
                 <w:noProof/>
                 <w:webHidden/>
               </w:rPr>
-              <w:instrText xml:space="preserve"> PAGEREF _Toc133547349 \h </w:instrText>
+              <w:instrText xml:space="preserve"> PAGEREF _Toc139292486 \h </w:instrText>
             </w:r>
             <w:r>
               <w:rPr>
@@ -5258,7 +5231,7 @@
               <w:noProof/>
             </w:rPr>
           </w:pPr>
-          <w:hyperlink w:anchor="_Toc133547350" w:history="1">
+          <w:hyperlink w:anchor="_Toc139292487" w:history="1">
             <w:r>
               <w:rPr>
                 <w:rStyle w:val="Hyperlink"/>
@@ -5287,7 +5260,7 @@
                 <w:noProof/>
                 <w:webHidden/>
               </w:rPr>
-              <w:instrText xml:space="preserve"> PAGEREF _Toc133547350 \h </w:instrText>
+              <w:instrText xml:space="preserve"> PAGEREF _Toc139292487 \h </w:instrText>
             </w:r>
             <w:r>
               <w:rPr>
@@ -5329,7 +5302,7 @@
               <w:noProof/>
             </w:rPr>
           </w:pPr>
-          <w:hyperlink w:anchor="_Toc133547351" w:history="1">
+          <w:hyperlink w:anchor="_Toc139292488" w:history="1">
             <w:r>
               <w:rPr>
                 <w:rStyle w:val="Hyperlink"/>
@@ -5358,7 +5331,7 @@
                 <w:noProof/>
                 <w:webHidden/>
               </w:rPr>
-              <w:instrText xml:space="preserve"> PAGEREF _Toc133547351 \h </w:instrText>
+              <w:instrText xml:space="preserve"> PAGEREF _Toc139292488 \h </w:instrText>
             </w:r>
             <w:r>
               <w:rPr>
@@ -5378,7 +5351,7 @@
                 <w:noProof/>
                 <w:webHidden/>
               </w:rPr>
-              <w:t>10</w:t>
+              <w:t>11</w:t>
             </w:r>
             <w:r>
               <w:rPr>
@@ -5400,7 +5373,7 @@
               <w:noProof/>
             </w:rPr>
           </w:pPr>
-          <w:hyperlink w:anchor="_Toc133547352" w:history="1">
+          <w:hyperlink w:anchor="_Toc139292489" w:history="1">
             <w:r>
               <w:rPr>
                 <w:rStyle w:val="Hyperlink"/>
@@ -5429,7 +5402,7 @@
                 <w:noProof/>
                 <w:webHidden/>
               </w:rPr>
-              <w:instrText xml:space="preserve"> PAGEREF _Toc133547352 \h </w:instrText>
+              <w:instrText xml:space="preserve"> PAGEREF _Toc139292489 \h </w:instrText>
             </w:r>
             <w:r>
               <w:rPr>
@@ -5471,7 +5444,7 @@
               <w:noProof/>
             </w:rPr>
           </w:pPr>
-          <w:hyperlink w:anchor="_Toc133547353" w:history="1">
+          <w:hyperlink w:anchor="_Toc139292490" w:history="1">
             <w:r>
               <w:rPr>
                 <w:rStyle w:val="Hyperlink"/>
@@ -5500,7 +5473,7 @@
                 <w:noProof/>
                 <w:webHidden/>
               </w:rPr>
-              <w:instrText xml:space="preserve"> PAGEREF _Toc133547353 \h </w:instrText>
+              <w:instrText xml:space="preserve"> PAGEREF _Toc139292490 \h </w:instrText>
             </w:r>
             <w:r>
               <w:rPr>
@@ -5542,7 +5515,7 @@
               <w:noProof/>
             </w:rPr>
           </w:pPr>
-          <w:hyperlink w:anchor="_Toc133547354" w:history="1">
+          <w:hyperlink w:anchor="_Toc139292491" w:history="1">
             <w:r>
               <w:rPr>
                 <w:rStyle w:val="Hyperlink"/>
@@ -5571,7 +5544,7 @@
                 <w:noProof/>
                 <w:webHidden/>
               </w:rPr>
-              <w:instrText xml:space="preserve"> PAGEREF _Toc133547354 \h </w:instrText>
+              <w:instrText xml:space="preserve"> PAGEREF _Toc139292491 \h </w:instrText>
             </w:r>
             <w:r>
               <w:rPr>
@@ -5613,7 +5586,7 @@
               <w:noProof/>
             </w:rPr>
           </w:pPr>
-          <w:hyperlink w:anchor="_Toc133547355" w:history="1">
+          <w:hyperlink w:anchor="_Toc139292492" w:history="1">
             <w:r>
               <w:rPr>
                 <w:rStyle w:val="Hyperlink"/>
@@ -5642,7 +5615,7 @@
                 <w:noProof/>
                 <w:webHidden/>
               </w:rPr>
-              <w:instrText xml:space="preserve"> PAGEREF _Toc133547355 \h </w:instrText>
+              <w:instrText xml:space="preserve"> PAGEREF _Toc139292492 \h </w:instrText>
             </w:r>
             <w:r>
               <w:rPr>
@@ -5663,6 +5636,79 @@
                 <w:webHidden/>
               </w:rPr>
               <w:t>14</w:t>
+            </w:r>
+            <w:r>
+              <w:rPr>
+                <w:noProof/>
+                <w:webHidden/>
+              </w:rPr>
+              <w:fldChar w:fldCharType="end"/>
+            </w:r>
+          </w:hyperlink>
+          <w:bookmarkStart w:id="0" w:name="_GoBack"/>
+          <w:bookmarkEnd w:id="0"/>
+        </w:p>
+        <w:p>
+          <w:pPr>
+            <w:pStyle w:val="TOC2"/>
+            <w:tabs>
+              <w:tab w:val="right" w:leader="dot" w:pos="9350"/>
+            </w:tabs>
+            <w:rPr>
+              <w:rFonts w:cstheme="minorBidi"/>
+              <w:noProof/>
+            </w:rPr>
+          </w:pPr>
+          <w:hyperlink w:anchor="_Toc139292493" w:history="1">
+            <w:r>
+              <w:rPr>
+                <w:rStyle w:val="Hyperlink"/>
+                <w:b/>
+                <w:bCs/>
+                <w:noProof/>
+              </w:rPr>
+              <w:t>Run the project</w:t>
+            </w:r>
+            <w:r>
+              <w:rPr>
+                <w:noProof/>
+                <w:webHidden/>
+              </w:rPr>
+              <w:tab/>
+            </w:r>
+            <w:r>
+              <w:rPr>
+                <w:noProof/>
+                <w:webHidden/>
+              </w:rPr>
+              <w:fldChar w:fldCharType="begin"/>
+            </w:r>
+            <w:r>
+              <w:rPr>
+                <w:noProof/>
+                <w:webHidden/>
+              </w:rPr>
+              <w:instrText xml:space="preserve"> PAGEREF _Toc139292493 \h </w:instrText>
+            </w:r>
+            <w:r>
+              <w:rPr>
+                <w:noProof/>
+                <w:webHidden/>
+              </w:rPr>
+            </w:r>
+            <w:r>
+              <w:rPr>
+                <w:noProof/>
+                <w:webHidden/>
+              </w:rPr>
+              <w:fldChar w:fldCharType="separate"/>
+            </w:r>
+            <w:r>
+              <w:rPr>
+                <w:noProof/>
+                <w:webHidden/>
+              </w:rPr>
+              <w:t>15</w:t>
             </w:r>
             <w:r>
               <w:rPr>
@@ -5684,7 +5730,7 @@
               <w:noProof/>
             </w:rPr>
           </w:pPr>
-          <w:hyperlink w:anchor="_Toc133547356" w:history="1">
+          <w:hyperlink w:anchor="_Toc139292494" w:history="1">
             <w:r>
               <w:rPr>
                 <w:rStyle w:val="Hyperlink"/>
@@ -5692,7 +5738,7 @@
                 <w:bCs/>
                 <w:noProof/>
               </w:rPr>
-              <w:t>Run the project</w:t>
+              <w:t>Debug the project</w:t>
             </w:r>
             <w:r>
               <w:rPr>
@@ -5713,7 +5759,7 @@
                 <w:noProof/>
                 <w:webHidden/>
               </w:rPr>
-              <w:instrText xml:space="preserve"> PAGEREF _Toc133547356 \h </w:instrText>
+              <w:instrText xml:space="preserve"> PAGEREF _Toc139292494 \h </w:instrText>
             </w:r>
             <w:r>
               <w:rPr>
@@ -5733,7 +5779,7 @@
                 <w:noProof/>
                 <w:webHidden/>
               </w:rPr>
-              <w:t>15</w:t>
+              <w:t>16</w:t>
             </w:r>
             <w:r>
               <w:rPr>
@@ -5755,7 +5801,7 @@
               <w:noProof/>
             </w:rPr>
           </w:pPr>
-          <w:hyperlink w:anchor="_Toc133547357" w:history="1">
+          <w:hyperlink w:anchor="_Toc139292495" w:history="1">
             <w:r>
               <w:rPr>
                 <w:rStyle w:val="Hyperlink"/>
@@ -5763,7 +5809,7 @@
                 <w:bCs/>
                 <w:noProof/>
               </w:rPr>
-              <w:t>Debug the project</w:t>
+              <w:t>Analyze Mapfile</w:t>
             </w:r>
             <w:r>
               <w:rPr>
@@ -5784,7 +5830,7 @@
                 <w:noProof/>
                 <w:webHidden/>
               </w:rPr>
-              <w:instrText xml:space="preserve"> PAGEREF _Toc133547357 \h </w:instrText>
+              <w:instrText xml:space="preserve"> PAGEREF _Toc139292495 \h </w:instrText>
             </w:r>
             <w:r>
               <w:rPr>
@@ -5804,7 +5850,7 @@
                 <w:noProof/>
                 <w:webHidden/>
               </w:rPr>
-              <w:t>16</w:t>
+              <w:t>17</w:t>
             </w:r>
             <w:r>
               <w:rPr>
@@ -5826,7 +5872,7 @@
               <w:noProof/>
             </w:rPr>
           </w:pPr>
-          <w:hyperlink w:anchor="_Toc133547358" w:history="1">
+          <w:hyperlink w:anchor="_Toc139292496" w:history="1">
             <w:r>
               <w:rPr>
                 <w:rStyle w:val="Hyperlink"/>
@@ -5834,7 +5880,7 @@
                 <w:bCs/>
                 <w:noProof/>
               </w:rPr>
-              <w:t>Analyze Mapfile</w:t>
+              <w:t>Symbols table of object files</w:t>
             </w:r>
             <w:r>
               <w:rPr>
@@ -5855,7 +5901,7 @@
                 <w:noProof/>
                 <w:webHidden/>
               </w:rPr>
-              <w:instrText xml:space="preserve"> PAGEREF _Toc133547358 \h </w:instrText>
+              <w:instrText xml:space="preserve"> PAGEREF _Toc139292496 \h </w:instrText>
             </w:r>
             <w:r>
               <w:rPr>
@@ -5875,7 +5921,7 @@
                 <w:noProof/>
                 <w:webHidden/>
               </w:rPr>
-              <w:t>17</w:t>
+              <w:t>19</w:t>
             </w:r>
             <w:r>
               <w:rPr>
@@ -5897,7 +5943,7 @@
               <w:noProof/>
             </w:rPr>
           </w:pPr>
-          <w:hyperlink w:anchor="_Toc133547359" w:history="1">
+          <w:hyperlink w:anchor="_Toc139292497" w:history="1">
             <w:r>
               <w:rPr>
                 <w:rStyle w:val="Hyperlink"/>
@@ -5926,7 +5972,7 @@
                 <w:noProof/>
                 <w:webHidden/>
               </w:rPr>
-              <w:instrText xml:space="preserve"> PAGEREF _Toc133547359 \h </w:instrText>
+              <w:instrText xml:space="preserve"> PAGEREF _Toc139292497 \h </w:instrText>
             </w:r>
             <w:r>
               <w:rPr>
@@ -5946,7 +5992,7 @@
                 <w:noProof/>
                 <w:webHidden/>
               </w:rPr>
-              <w:t>19</w:t>
+              <w:t>20</w:t>
             </w:r>
             <w:r>
               <w:rPr>
@@ -6052,7 +6098,7 @@
           <w:szCs w:val="40"/>
         </w:rPr>
       </w:pPr>
-      <w:bookmarkStart w:id="1" w:name="_Toc133547339"/>
+      <w:bookmarkStart w:id="1" w:name="_Toc139292476"/>
       <w:r>
         <w:rPr>
           <w:b/>
@@ -6060,7 +6106,6 @@
           <w:sz w:val="40"/>
           <w:szCs w:val="40"/>
         </w:rPr>
-        <w:lastRenderedPageBreak/>
         <w:t>Introduction</w:t>
       </w:r>
       <w:bookmarkEnd w:id="1"/>
@@ -6106,71 +6151,7 @@
           <w:sz w:val="24"/>
           <w:szCs w:val="24"/>
         </w:rPr>
-        <w:t xml:space="preserve"> lab from scratch so we will write </w:t>
-      </w:r>
-      <w:proofErr w:type="spellStart"/>
-      <w:r>
-        <w:rPr>
-          <w:sz w:val="24"/>
-          <w:szCs w:val="24"/>
-        </w:rPr>
-        <w:t>app.c</w:t>
-      </w:r>
-      <w:proofErr w:type="spellEnd"/>
-      <w:r>
-        <w:rPr>
-          <w:sz w:val="24"/>
-          <w:szCs w:val="24"/>
-        </w:rPr>
-        <w:t xml:space="preserve">, </w:t>
-      </w:r>
-      <w:proofErr w:type="spellStart"/>
-      <w:r>
-        <w:rPr>
-          <w:sz w:val="24"/>
-          <w:szCs w:val="24"/>
-        </w:rPr>
-        <w:t>app.h</w:t>
-      </w:r>
-      <w:proofErr w:type="spellEnd"/>
-      <w:r>
-        <w:rPr>
-          <w:sz w:val="24"/>
-          <w:szCs w:val="24"/>
-        </w:rPr>
-        <w:t xml:space="preserve">, startup, </w:t>
-      </w:r>
-      <w:proofErr w:type="spellStart"/>
-      <w:r>
-        <w:rPr>
-          <w:sz w:val="24"/>
-          <w:szCs w:val="24"/>
-        </w:rPr>
-        <w:t>linker_script.ld</w:t>
-      </w:r>
-      <w:proofErr w:type="spellEnd"/>
-      <w:r>
-        <w:rPr>
-          <w:sz w:val="24"/>
-          <w:szCs w:val="24"/>
-        </w:rPr>
-        <w:t xml:space="preserve"> and </w:t>
-      </w:r>
-      <w:proofErr w:type="spellStart"/>
-      <w:r>
-        <w:rPr>
-          <w:sz w:val="24"/>
-          <w:szCs w:val="24"/>
-        </w:rPr>
-        <w:t>Makefile</w:t>
-      </w:r>
-      <w:proofErr w:type="spellEnd"/>
-      <w:r>
-        <w:rPr>
-          <w:sz w:val="24"/>
-          <w:szCs w:val="24"/>
-        </w:rPr>
-        <w:t xml:space="preserve"> and we will run this lab on Proteus and debug it on Proteus too.</w:t>
+        <w:t xml:space="preserve"> lab from scratch so we will write app.c, app.h, startup, linker_script.ld and Makefile and we will run this lab on Proteus and debug it on Proteus too.</w:t>
       </w:r>
     </w:p>
     <w:p>
@@ -6183,7 +6164,7 @@
           <w:szCs w:val="32"/>
         </w:rPr>
       </w:pPr>
-      <w:bookmarkStart w:id="2" w:name="_Toc133547340"/>
+      <w:bookmarkStart w:id="2" w:name="_Toc139292477"/>
       <w:r>
         <w:rPr>
           <w:b/>
@@ -6318,7 +6299,6 @@
         </w:rPr>
         <w:t xml:space="preserve"> Version: do this lab with </w:t>
       </w:r>
-      <w:proofErr w:type="spellStart"/>
       <w:r>
         <w:rPr>
           <w:b/>
@@ -6329,7 +6309,6 @@
         </w:rPr>
         <w:t>startup.s</w:t>
       </w:r>
-      <w:proofErr w:type="spellEnd"/>
     </w:p>
     <w:p>
       <w:pPr>
@@ -6360,7 +6339,6 @@
         </w:rPr>
         <w:t xml:space="preserve"> Version: do this lab with </w:t>
       </w:r>
-      <w:proofErr w:type="spellStart"/>
       <w:r>
         <w:rPr>
           <w:b/>
@@ -6371,7 +6349,6 @@
         </w:rPr>
         <w:t>startup.c</w:t>
       </w:r>
-      <w:proofErr w:type="spellEnd"/>
     </w:p>
     <w:p>
       <w:pPr>
@@ -6383,7 +6360,7 @@
           <w:szCs w:val="32"/>
         </w:rPr>
       </w:pPr>
-      <w:bookmarkStart w:id="3" w:name="_Toc133547341"/>
+      <w:bookmarkStart w:id="3" w:name="_Toc139292478"/>
       <w:r>
         <w:rPr>
           <w:b/>
@@ -6447,39 +6424,7 @@
           <w:sz w:val="24"/>
           <w:szCs w:val="24"/>
         </w:rPr>
-        <w:t xml:space="preserve">Write </w:t>
-      </w:r>
-      <w:proofErr w:type="spellStart"/>
-      <w:r>
-        <w:rPr>
-          <w:sz w:val="24"/>
-          <w:szCs w:val="24"/>
-        </w:rPr>
-        <w:t>startup.c</w:t>
-      </w:r>
-      <w:proofErr w:type="spellEnd"/>
-      <w:r>
-        <w:rPr>
-          <w:sz w:val="24"/>
-          <w:szCs w:val="24"/>
-        </w:rPr>
-        <w:t xml:space="preserve"> or </w:t>
-      </w:r>
-      <w:proofErr w:type="spellStart"/>
-      <w:r>
-        <w:rPr>
-          <w:sz w:val="24"/>
-          <w:szCs w:val="24"/>
-        </w:rPr>
-        <w:t>startup.s</w:t>
-      </w:r>
-      <w:proofErr w:type="spellEnd"/>
-      <w:r>
-        <w:rPr>
-          <w:sz w:val="24"/>
-          <w:szCs w:val="24"/>
-        </w:rPr>
-        <w:t>.</w:t>
+        <w:t>Write startup.c or startup.s.</w:t>
       </w:r>
     </w:p>
     <w:p>
@@ -6499,23 +6444,7 @@
           <w:sz w:val="24"/>
           <w:szCs w:val="24"/>
         </w:rPr>
-        <w:t xml:space="preserve">Write </w:t>
-      </w:r>
-      <w:proofErr w:type="spellStart"/>
-      <w:r>
-        <w:rPr>
-          <w:sz w:val="24"/>
-          <w:szCs w:val="24"/>
-        </w:rPr>
-        <w:t>linker_script</w:t>
-      </w:r>
-      <w:proofErr w:type="spellEnd"/>
-      <w:r>
-        <w:rPr>
-          <w:sz w:val="24"/>
-          <w:szCs w:val="24"/>
-        </w:rPr>
-        <w:t>.</w:t>
+        <w:t>Write linker_script.</w:t>
       </w:r>
     </w:p>
     <w:p>
@@ -6535,23 +6464,7 @@
           <w:sz w:val="24"/>
           <w:szCs w:val="24"/>
         </w:rPr>
-        <w:t xml:space="preserve">Write </w:t>
-      </w:r>
-      <w:proofErr w:type="spellStart"/>
-      <w:r>
-        <w:rPr>
-          <w:sz w:val="24"/>
-          <w:szCs w:val="24"/>
-        </w:rPr>
-        <w:t>makefile</w:t>
-      </w:r>
-      <w:proofErr w:type="spellEnd"/>
-      <w:r>
-        <w:rPr>
-          <w:sz w:val="24"/>
-          <w:szCs w:val="24"/>
-        </w:rPr>
-        <w:t>.</w:t>
+        <w:t>Write makefile.</w:t>
       </w:r>
     </w:p>
     <w:p>
@@ -6571,23 +6484,7 @@
           <w:sz w:val="24"/>
           <w:szCs w:val="24"/>
         </w:rPr>
-        <w:t xml:space="preserve">Build the project by using </w:t>
-      </w:r>
-      <w:proofErr w:type="spellStart"/>
-      <w:r>
-        <w:rPr>
-          <w:sz w:val="24"/>
-          <w:szCs w:val="24"/>
-        </w:rPr>
-        <w:t>makefile</w:t>
-      </w:r>
-      <w:proofErr w:type="spellEnd"/>
-      <w:r>
-        <w:rPr>
-          <w:sz w:val="24"/>
-          <w:szCs w:val="24"/>
-        </w:rPr>
-        <w:t>.</w:t>
+        <w:t>Build the project by using makefile.</w:t>
       </w:r>
     </w:p>
     <w:p>
@@ -6607,23 +6504,7 @@
           <w:sz w:val="24"/>
           <w:szCs w:val="24"/>
         </w:rPr>
-        <w:t xml:space="preserve">Run the project on </w:t>
-      </w:r>
-      <w:proofErr w:type="spellStart"/>
-      <w:r>
-        <w:rPr>
-          <w:sz w:val="24"/>
-          <w:szCs w:val="24"/>
-        </w:rPr>
-        <w:t>proteus</w:t>
-      </w:r>
-      <w:proofErr w:type="spellEnd"/>
-      <w:r>
-        <w:rPr>
-          <w:sz w:val="24"/>
-          <w:szCs w:val="24"/>
-        </w:rPr>
-        <w:t>.</w:t>
+        <w:t>Run the project on proteus.</w:t>
       </w:r>
     </w:p>
     <w:p>
@@ -6643,23 +6524,7 @@
           <w:sz w:val="24"/>
           <w:szCs w:val="24"/>
         </w:rPr>
-        <w:t xml:space="preserve">Debug the project on </w:t>
-      </w:r>
-      <w:proofErr w:type="spellStart"/>
-      <w:r>
-        <w:rPr>
-          <w:sz w:val="24"/>
-          <w:szCs w:val="24"/>
-        </w:rPr>
-        <w:t>proteus</w:t>
-      </w:r>
-      <w:proofErr w:type="spellEnd"/>
-      <w:r>
-        <w:rPr>
-          <w:sz w:val="24"/>
-          <w:szCs w:val="24"/>
-        </w:rPr>
-        <w:t>.</w:t>
+        <w:t>Debug the project on proteus.</w:t>
       </w:r>
     </w:p>
     <w:p/>
@@ -6759,7 +6624,7 @@
           <w:szCs w:val="32"/>
         </w:rPr>
       </w:pPr>
-      <w:bookmarkStart w:id="4" w:name="_Toc133547342"/>
+      <w:bookmarkStart w:id="4" w:name="_Toc139292479"/>
       <w:r>
         <w:rPr>
           <w:b/>
@@ -6786,25 +6651,14 @@
         </w:rPr>
         <w:t xml:space="preserve">We want to write application to connect led to </w:t>
       </w:r>
-      <w:proofErr w:type="spellStart"/>
-      <w:r>
-        <w:rPr>
-          <w:b/>
-          <w:bCs/>
-          <w:sz w:val="24"/>
-          <w:szCs w:val="24"/>
-        </w:rPr>
-        <w:t>GPIO_PortA</w:t>
-      </w:r>
-      <w:proofErr w:type="spellEnd"/>
-      <w:r>
-        <w:rPr>
-          <w:b/>
-          <w:bCs/>
-          <w:sz w:val="24"/>
-          <w:szCs w:val="24"/>
-        </w:rPr>
-        <w:t xml:space="preserve"> pin13</w:t>
+      <w:r>
+        <w:rPr>
+          <w:b/>
+          <w:bCs/>
+          <w:sz w:val="24"/>
+          <w:szCs w:val="24"/>
+        </w:rPr>
+        <w:t>GPIO_PortA pin13</w:t>
       </w:r>
       <w:r>
         <w:rPr>
@@ -6984,23 +6838,7 @@
           <w:sz w:val="24"/>
           <w:szCs w:val="24"/>
         </w:rPr>
-        <w:t xml:space="preserve">Base address of GPIO </w:t>
-      </w:r>
-      <w:proofErr w:type="spellStart"/>
-      <w:r>
-        <w:rPr>
-          <w:sz w:val="24"/>
-          <w:szCs w:val="24"/>
-        </w:rPr>
-        <w:t>PortA</w:t>
-      </w:r>
-      <w:proofErr w:type="spellEnd"/>
-      <w:r>
-        <w:rPr>
-          <w:sz w:val="24"/>
-          <w:szCs w:val="24"/>
-        </w:rPr>
-        <w:t xml:space="preserve"> is </w:t>
+        <w:t xml:space="preserve">Base address of GPIO PortA is </w:t>
       </w:r>
       <w:r>
         <w:rPr>
@@ -7059,39 +6897,7 @@
           <w:sz w:val="24"/>
           <w:szCs w:val="24"/>
         </w:rPr>
-        <w:t>It has a bit2 (</w:t>
-      </w:r>
-      <w:proofErr w:type="gramStart"/>
-      <w:r>
-        <w:rPr>
-          <w:sz w:val="24"/>
-          <w:szCs w:val="24"/>
-        </w:rPr>
-        <w:t>IOPAEN )</w:t>
-      </w:r>
-      <w:proofErr w:type="gramEnd"/>
-      <w:r>
-        <w:rPr>
-          <w:sz w:val="24"/>
-          <w:szCs w:val="24"/>
-        </w:rPr>
-        <w:t xml:space="preserve"> in APB2ENR Register used to enable </w:t>
-      </w:r>
-      <w:proofErr w:type="spellStart"/>
-      <w:r>
-        <w:rPr>
-          <w:sz w:val="24"/>
-          <w:szCs w:val="24"/>
-        </w:rPr>
-        <w:t>PortA</w:t>
-      </w:r>
-      <w:proofErr w:type="spellEnd"/>
-      <w:r>
-        <w:rPr>
-          <w:sz w:val="24"/>
-          <w:szCs w:val="24"/>
-        </w:rPr>
-        <w:t>.</w:t>
+        <w:t>It has a bit2 (IOPAEN ) in APB2ENR Register used to enable PortA.</w:t>
       </w:r>
     </w:p>
     <w:p>
@@ -7165,7 +6971,6 @@
           <w:szCs w:val="24"/>
         </w:rPr>
       </w:pPr>
-      <w:proofErr w:type="spellStart"/>
       <w:r>
         <w:rPr>
           <w:b/>
@@ -7175,50 +6980,22 @@
           <w:sz w:val="24"/>
           <w:szCs w:val="24"/>
         </w:rPr>
-        <w:t>GPIO_PortA</w:t>
-      </w:r>
-      <w:proofErr w:type="spellEnd"/>
-      <w:r>
-        <w:rPr>
-          <w:b/>
-          <w:bCs/>
-          <w:i/>
-          <w:iCs/>
-          <w:sz w:val="24"/>
-          <w:szCs w:val="24"/>
-        </w:rPr>
-        <w:t>:</w:t>
-      </w:r>
-    </w:p>
-    <w:p>
-      <w:pPr>
-        <w:rPr>
-          <w:sz w:val="24"/>
-          <w:szCs w:val="24"/>
-        </w:rPr>
-      </w:pPr>
-      <w:r>
-        <w:rPr>
-          <w:sz w:val="24"/>
-          <w:szCs w:val="24"/>
-        </w:rPr>
-        <w:t xml:space="preserve">It has two </w:t>
-      </w:r>
-      <w:proofErr w:type="spellStart"/>
-      <w:r>
-        <w:rPr>
-          <w:sz w:val="24"/>
-          <w:szCs w:val="24"/>
-        </w:rPr>
-        <w:t>regiseters</w:t>
-      </w:r>
-      <w:proofErr w:type="spellEnd"/>
-      <w:r>
-        <w:rPr>
-          <w:sz w:val="24"/>
-          <w:szCs w:val="24"/>
-        </w:rPr>
-        <w:t>:</w:t>
+        <w:t>GPIO_PortA:</w:t>
+      </w:r>
+    </w:p>
+    <w:p>
+      <w:pPr>
+        <w:rPr>
+          <w:sz w:val="24"/>
+          <w:szCs w:val="24"/>
+        </w:rPr>
+      </w:pPr>
+      <w:r>
+        <w:rPr>
+          <w:sz w:val="24"/>
+          <w:szCs w:val="24"/>
+        </w:rPr>
+        <w:t>It has two regiseters:</w:t>
       </w:r>
     </w:p>
     <w:p>
@@ -7511,18 +7288,10 @@
       <w:pPr>
         <w:pStyle w:val="Heading3"/>
       </w:pPr>
-      <w:bookmarkStart w:id="5" w:name="_Toc133547343"/>
+      <w:bookmarkStart w:id="5" w:name="_Toc139292480"/>
       <w:r>
         <w:lastRenderedPageBreak/>
-        <w:t xml:space="preserve">Write </w:t>
-      </w:r>
-      <w:proofErr w:type="spellStart"/>
-      <w:r>
-        <w:t>app.h</w:t>
-      </w:r>
-      <w:proofErr w:type="spellEnd"/>
-      <w:r>
-        <w:t xml:space="preserve"> file</w:t>
+        <w:t>Write app.h file</w:t>
       </w:r>
       <w:bookmarkEnd w:id="5"/>
     </w:p>
@@ -7610,7 +7379,6 @@
           </wp:anchor>
         </w:drawing>
       </w:r>
-      <w:proofErr w:type="spellStart"/>
       <w:r>
         <w:rPr>
           <w:b/>
@@ -7620,22 +7388,19 @@
         </w:rPr>
         <w:t>app.h</w:t>
       </w:r>
-      <w:proofErr w:type="spellEnd"/>
     </w:p>
     <w:p>
       <w:pPr>
         <w:pStyle w:val="Heading3"/>
       </w:pPr>
-      <w:bookmarkStart w:id="6" w:name="_Toc133547344"/>
+      <w:bookmarkStart w:id="6" w:name="_Toc139292481"/>
       <w:r>
         <w:lastRenderedPageBreak/>
         <w:t xml:space="preserve">Write </w:t>
       </w:r>
-      <w:proofErr w:type="spellStart"/>
       <w:r>
         <w:t>app.c</w:t>
       </w:r>
-      <w:proofErr w:type="spellEnd"/>
       <w:r>
         <w:t xml:space="preserve"> file</w:t>
       </w:r>
@@ -7736,7 +7501,6 @@
           </wp:anchor>
         </w:drawing>
       </w:r>
-      <w:proofErr w:type="spellStart"/>
       <w:r>
         <w:rPr>
           <w:b/>
@@ -7746,7 +7510,6 @@
         </w:rPr>
         <w:t>app.c</w:t>
       </w:r>
-      <w:proofErr w:type="spellEnd"/>
     </w:p>
     <w:p>
       <w:pPr>
@@ -7758,7 +7521,7 @@
           <w:szCs w:val="40"/>
         </w:rPr>
       </w:pPr>
-      <w:bookmarkStart w:id="7" w:name="_Toc133547345"/>
+      <w:bookmarkStart w:id="7" w:name="_Toc139292482"/>
       <w:r>
         <w:rPr>
           <w:b/>
@@ -7794,45 +7557,19 @@
         </w:rPr>
         <w:t xml:space="preserve">We will write </w:t>
       </w:r>
-      <w:proofErr w:type="spellStart"/>
-      <w:r>
-        <w:rPr>
-          <w:sz w:val="24"/>
-          <w:szCs w:val="24"/>
-        </w:rPr>
-        <w:t>Makefile</w:t>
-      </w:r>
-      <w:proofErr w:type="spellEnd"/>
-      <w:r>
-        <w:rPr>
-          <w:sz w:val="24"/>
-          <w:szCs w:val="24"/>
-        </w:rPr>
-        <w:t xml:space="preserve"> &amp; </w:t>
-      </w:r>
-      <w:proofErr w:type="spellStart"/>
-      <w:r>
-        <w:rPr>
-          <w:sz w:val="24"/>
-          <w:szCs w:val="24"/>
-        </w:rPr>
-        <w:t>startup.s</w:t>
-      </w:r>
-      <w:proofErr w:type="spellEnd"/>
-      <w:r>
-        <w:rPr>
-          <w:sz w:val="24"/>
-          <w:szCs w:val="24"/>
-        </w:rPr>
-        <w:t xml:space="preserve"> &amp; </w:t>
-      </w:r>
-      <w:proofErr w:type="spellStart"/>
-      <w:r>
-        <w:rPr>
-          <w:sz w:val="24"/>
-          <w:szCs w:val="24"/>
-        </w:rPr>
-        <w:t>linker_script</w:t>
+      <w:r>
+        <w:rPr>
+          <w:sz w:val="24"/>
+          <w:szCs w:val="24"/>
+        </w:rPr>
+        <w:t xml:space="preserve">Makefile &amp; </w:t>
+      </w:r>
+      <w:r>
+        <w:rPr>
+          <w:sz w:val="24"/>
+          <w:szCs w:val="24"/>
+        </w:rPr>
+        <w:t>startup.s &amp; linker_script</w:t>
       </w:r>
       <w:r>
         <w:rPr>
@@ -7841,29 +7578,12 @@
         </w:rPr>
         <w:t>.ld</w:t>
       </w:r>
-      <w:proofErr w:type="spellEnd"/>
-      <w:r>
-        <w:rPr>
-          <w:sz w:val="24"/>
-          <w:szCs w:val="24"/>
-        </w:rPr>
-        <w:t xml:space="preserve"> files for this version then build the project by using make file then run it on </w:t>
-      </w:r>
-      <w:proofErr w:type="spellStart"/>
-      <w:r>
-        <w:rPr>
-          <w:sz w:val="24"/>
-          <w:szCs w:val="24"/>
-        </w:rPr>
-        <w:t>proteus</w:t>
-      </w:r>
-      <w:proofErr w:type="spellEnd"/>
-      <w:r>
-        <w:rPr>
-          <w:sz w:val="24"/>
-          <w:szCs w:val="24"/>
-        </w:rPr>
-        <w:t>.</w:t>
+      <w:r>
+        <w:rPr>
+          <w:sz w:val="24"/>
+          <w:szCs w:val="24"/>
+        </w:rPr>
+        <w:t xml:space="preserve"> files for this version then build the project by using make file then run it on proteus.</w:t>
       </w:r>
     </w:p>
     <w:p>
@@ -7876,8 +7596,7 @@
           <w:szCs w:val="32"/>
         </w:rPr>
       </w:pPr>
-      <w:bookmarkStart w:id="8" w:name="_Toc133547346"/>
-      <w:proofErr w:type="spellStart"/>
+      <w:bookmarkStart w:id="8" w:name="_Toc139292483"/>
       <w:r>
         <w:rPr>
           <w:b/>
@@ -7888,7 +7607,6 @@
         <w:t>Makefile</w:t>
       </w:r>
       <w:bookmarkEnd w:id="8"/>
-      <w:proofErr w:type="spellEnd"/>
     </w:p>
     <w:p>
       <w:pPr>
@@ -7909,23 +7627,7 @@
           <w:sz w:val="24"/>
           <w:szCs w:val="24"/>
         </w:rPr>
-        <w:t xml:space="preserve">write </w:t>
-      </w:r>
-      <w:proofErr w:type="spellStart"/>
-      <w:r>
-        <w:rPr>
-          <w:sz w:val="24"/>
-          <w:szCs w:val="24"/>
-        </w:rPr>
-        <w:t>makefile</w:t>
-      </w:r>
-      <w:proofErr w:type="spellEnd"/>
-      <w:r>
-        <w:rPr>
-          <w:sz w:val="24"/>
-          <w:szCs w:val="24"/>
-        </w:rPr>
-        <w:t xml:space="preserve"> to auto build the lab</w:t>
+        <w:t>write makefile to auto build the lab</w:t>
       </w:r>
       <w:r>
         <w:rPr>
@@ -8002,7 +7704,6 @@
           </wp:anchor>
         </w:drawing>
       </w:r>
-      <w:proofErr w:type="spellStart"/>
       <w:r>
         <w:rPr>
           <w:b/>
@@ -8012,7 +7713,6 @@
         </w:rPr>
         <w:t>Makefile</w:t>
       </w:r>
-      <w:proofErr w:type="spellEnd"/>
     </w:p>
     <w:p>
       <w:pPr>
@@ -8024,8 +7724,7 @@
           <w:szCs w:val="32"/>
         </w:rPr>
       </w:pPr>
-      <w:bookmarkStart w:id="9" w:name="_Toc133547347"/>
-      <w:proofErr w:type="spellStart"/>
+      <w:bookmarkStart w:id="9" w:name="_Toc139292484"/>
       <w:r>
         <w:rPr>
           <w:b/>
@@ -8037,7 +7736,6 @@
         <w:t>Startup.s</w:t>
       </w:r>
       <w:bookmarkEnd w:id="9"/>
-      <w:proofErr w:type="spellEnd"/>
     </w:p>
     <w:p>
       <w:pPr>
@@ -8132,7 +7830,6 @@
           </wp:anchor>
         </w:drawing>
       </w:r>
-      <w:proofErr w:type="spellStart"/>
       <w:r>
         <w:rPr>
           <w:b/>
@@ -8142,7 +7839,6 @@
         </w:rPr>
         <w:t>startup.s</w:t>
       </w:r>
-      <w:proofErr w:type="spellEnd"/>
     </w:p>
     <w:p>
       <w:pPr>
@@ -8154,8 +7850,7 @@
           <w:szCs w:val="32"/>
         </w:rPr>
       </w:pPr>
-      <w:bookmarkStart w:id="10" w:name="_Toc133547348"/>
-      <w:proofErr w:type="spellStart"/>
+      <w:bookmarkStart w:id="10" w:name="_Toc139292485"/>
       <w:r>
         <w:rPr>
           <w:b/>
@@ -8167,7 +7862,6 @@
         <w:t>Linker_script.ld</w:t>
       </w:r>
       <w:bookmarkEnd w:id="10"/>
-      <w:proofErr w:type="spellEnd"/>
     </w:p>
     <w:p>
       <w:pPr>
@@ -8188,39 +7882,7 @@
           <w:sz w:val="24"/>
           <w:szCs w:val="24"/>
         </w:rPr>
-        <w:t xml:space="preserve">n this file we write </w:t>
-      </w:r>
-      <w:proofErr w:type="spellStart"/>
-      <w:r>
-        <w:rPr>
-          <w:sz w:val="24"/>
-          <w:szCs w:val="24"/>
-        </w:rPr>
-        <w:t>linker_script</w:t>
-      </w:r>
-      <w:proofErr w:type="spellEnd"/>
-      <w:r>
-        <w:rPr>
-          <w:sz w:val="24"/>
-          <w:szCs w:val="24"/>
-        </w:rPr>
-        <w:t xml:space="preserve"> but in this file we will but .data section in FLASH and don’t copy it to RAM and we don’t initialize .</w:t>
-      </w:r>
-      <w:proofErr w:type="spellStart"/>
-      <w:r>
-        <w:rPr>
-          <w:sz w:val="24"/>
-          <w:szCs w:val="24"/>
-        </w:rPr>
-        <w:t>bss</w:t>
-      </w:r>
-      <w:proofErr w:type="spellEnd"/>
-      <w:r>
-        <w:rPr>
-          <w:sz w:val="24"/>
-          <w:szCs w:val="24"/>
-        </w:rPr>
-        <w:t xml:space="preserve"> section in RAM with zero we will do this in Lab2_Version2</w:t>
+        <w:t>n this file we write linker_script but in this file we will but .data section in FLASH and don’t copy it to RAM and we don’t initialize .bss section in RAM with zero we will do this in Lab2_Version2</w:t>
       </w:r>
       <w:r>
         <w:rPr>
@@ -8297,7 +7959,6 @@
           </wp:anchor>
         </w:drawing>
       </w:r>
-      <w:proofErr w:type="spellStart"/>
       <w:r>
         <w:rPr>
           <w:b/>
@@ -8307,7 +7968,6 @@
         </w:rPr>
         <w:t>linker_script.ld</w:t>
       </w:r>
-      <w:proofErr w:type="spellEnd"/>
     </w:p>
     <w:p>
       <w:pPr>
@@ -8319,7 +7979,7 @@
           <w:szCs w:val="32"/>
         </w:rPr>
       </w:pPr>
-      <w:bookmarkStart w:id="11" w:name="_Toc133547349"/>
+      <w:bookmarkStart w:id="11" w:name="_Toc139292486"/>
       <w:r>
         <w:rPr>
           <w:b/>
@@ -8411,23 +8071,7 @@
           <w:sz w:val="24"/>
           <w:szCs w:val="24"/>
         </w:rPr>
-        <w:t xml:space="preserve">by using </w:t>
-      </w:r>
-      <w:proofErr w:type="spellStart"/>
-      <w:r>
-        <w:rPr>
-          <w:sz w:val="24"/>
-          <w:szCs w:val="24"/>
-        </w:rPr>
-        <w:t>Makefile</w:t>
-      </w:r>
-      <w:proofErr w:type="spellEnd"/>
-      <w:r>
-        <w:rPr>
-          <w:sz w:val="24"/>
-          <w:szCs w:val="24"/>
-        </w:rPr>
-        <w:t>.</w:t>
+        <w:t>by using Makefile.</w:t>
       </w:r>
     </w:p>
     <w:p>
@@ -8451,7 +8095,7 @@
           <w:szCs w:val="32"/>
         </w:rPr>
       </w:pPr>
-      <w:bookmarkStart w:id="12" w:name="_Toc133547350"/>
+      <w:bookmarkStart w:id="12" w:name="_Toc139292487"/>
       <w:r>
         <w:rPr>
           <w:b/>
@@ -8563,7 +8207,6 @@
           </wp:anchor>
         </w:drawing>
       </w:r>
-      <w:proofErr w:type="gramStart"/>
       <w:r>
         <w:rPr>
           <w:b/>
@@ -8572,18 +8215,7 @@
           <w:szCs w:val="24"/>
           <w:u w:val="single"/>
         </w:rPr>
-        <w:t>led</w:t>
-      </w:r>
-      <w:proofErr w:type="gramEnd"/>
-      <w:r>
-        <w:rPr>
-          <w:b/>
-          <w:bCs/>
-          <w:sz w:val="24"/>
-          <w:szCs w:val="24"/>
-          <w:u w:val="single"/>
-        </w:rPr>
-        <w:t xml:space="preserve"> is turn </w:t>
+        <w:t xml:space="preserve">led is turn </w:t>
       </w:r>
       <w:r>
         <w:rPr>
@@ -8720,19 +8352,12 @@
           <w:sz w:val="24"/>
           <w:szCs w:val="24"/>
         </w:rPr>
-        <w:t>You can see the video of running project from this link</w:t>
-      </w:r>
-      <w:proofErr w:type="gramStart"/>
-      <w:r>
-        <w:rPr>
-          <w:sz w:val="24"/>
-          <w:szCs w:val="24"/>
-        </w:rPr>
-        <w:t>:</w:t>
-      </w:r>
-      <w:bookmarkStart w:id="13" w:name="_Toc133547351"/>
+        <w:t>You can see the video of running project from this link:</w:t>
+      </w:r>
       <w:dir w:val="ltr">
-        <w:proofErr w:type="gramEnd"/>
+        <w:r>
+          <w:t>‬</w:t>
+        </w:r>
         <w:r>
           <w:t>‬</w:t>
         </w:r>
@@ -8811,6 +8436,7 @@
         <w:lastRenderedPageBreak/>
         <w:fldChar w:fldCharType="end"/>
       </w:r>
+      <w:bookmarkStart w:id="13" w:name="_Toc139292488"/>
       <w:r>
         <w:rPr>
           <w:b/>
@@ -8850,54 +8476,21 @@
           <w:sz w:val="24"/>
           <w:szCs w:val="24"/>
         </w:rPr>
-        <w:t xml:space="preserve">modify something in </w:t>
-      </w:r>
-      <w:proofErr w:type="spellStart"/>
-      <w:r>
-        <w:rPr>
-          <w:sz w:val="24"/>
-          <w:szCs w:val="24"/>
-        </w:rPr>
-        <w:t>Makefile</w:t>
-      </w:r>
-      <w:proofErr w:type="spellEnd"/>
-      <w:r>
-        <w:rPr>
-          <w:sz w:val="24"/>
-          <w:szCs w:val="24"/>
-        </w:rPr>
-        <w:t xml:space="preserve"> and </w:t>
-      </w:r>
-      <w:r>
-        <w:rPr>
-          <w:sz w:val="24"/>
-          <w:szCs w:val="24"/>
-        </w:rPr>
-        <w:t xml:space="preserve">write </w:t>
-      </w:r>
-      <w:proofErr w:type="spellStart"/>
-      <w:r>
-        <w:rPr>
-          <w:sz w:val="24"/>
-          <w:szCs w:val="24"/>
-        </w:rPr>
-        <w:t>startup.c</w:t>
-      </w:r>
-      <w:proofErr w:type="spellEnd"/>
-      <w:r>
-        <w:rPr>
-          <w:sz w:val="24"/>
-          <w:szCs w:val="24"/>
-        </w:rPr>
-        <w:t xml:space="preserve"> &amp; </w:t>
-      </w:r>
-      <w:proofErr w:type="spellStart"/>
-      <w:r>
-        <w:rPr>
-          <w:sz w:val="24"/>
-          <w:szCs w:val="24"/>
-        </w:rPr>
-        <w:t>linker_script</w:t>
+        <w:t xml:space="preserve">modify something in Makefile and </w:t>
+      </w:r>
+      <w:r>
+        <w:rPr>
+          <w:sz w:val="24"/>
+          <w:szCs w:val="24"/>
+        </w:rPr>
+        <w:t>write startup.c</w:t>
+      </w:r>
+      <w:r>
+        <w:rPr>
+          <w:sz w:val="24"/>
+          <w:szCs w:val="24"/>
+        </w:rPr>
+        <w:t xml:space="preserve"> &amp; linker_script</w:t>
       </w:r>
       <w:r>
         <w:rPr>
@@ -8906,7 +8499,6 @@
         </w:rPr>
         <w:t>.ld</w:t>
       </w:r>
-      <w:proofErr w:type="spellEnd"/>
       <w:r>
         <w:rPr>
           <w:sz w:val="24"/>
@@ -8919,33 +8511,15 @@
           <w:sz w:val="24"/>
           <w:szCs w:val="24"/>
         </w:rPr>
-        <w:t xml:space="preserve">then build the project by using make file then run it on </w:t>
-      </w:r>
-      <w:proofErr w:type="spellStart"/>
-      <w:r>
-        <w:rPr>
-          <w:sz w:val="24"/>
-          <w:szCs w:val="24"/>
-        </w:rPr>
-        <w:t>proteus</w:t>
-      </w:r>
-      <w:proofErr w:type="spellEnd"/>
-      <w:r>
-        <w:rPr>
-          <w:sz w:val="24"/>
-          <w:szCs w:val="24"/>
-        </w:rPr>
-        <w:t xml:space="preserve"> and debug it on </w:t>
-      </w:r>
-      <w:proofErr w:type="spellStart"/>
-      <w:r>
-        <w:rPr>
-          <w:sz w:val="24"/>
-          <w:szCs w:val="24"/>
-        </w:rPr>
-        <w:t>proteus</w:t>
-      </w:r>
-      <w:proofErr w:type="spellEnd"/>
+        <w:t>then build the project by using make file then run it on proteus</w:t>
+      </w:r>
+      <w:r>
+        <w:rPr>
+          <w:sz w:val="24"/>
+          <w:szCs w:val="24"/>
+        </w:rPr>
+        <w:t xml:space="preserve"> and debug it on proteus</w:t>
+      </w:r>
       <w:r>
         <w:rPr>
           <w:sz w:val="24"/>
@@ -8964,8 +8538,7 @@
           <w:szCs w:val="32"/>
         </w:rPr>
       </w:pPr>
-      <w:bookmarkStart w:id="14" w:name="_Toc133547352"/>
-      <w:proofErr w:type="spellStart"/>
+      <w:bookmarkStart w:id="14" w:name="_Toc139292489"/>
       <w:r>
         <w:rPr>
           <w:b/>
@@ -8976,7 +8549,6 @@
         <w:t>Makefile</w:t>
       </w:r>
       <w:bookmarkEnd w:id="14"/>
-      <w:proofErr w:type="spellEnd"/>
     </w:p>
     <w:p>
       <w:r>
@@ -9040,15 +8612,7 @@
         </w:drawing>
       </w:r>
       <w:r>
-        <w:t xml:space="preserve">We will delete this two lines from </w:t>
-      </w:r>
-      <w:proofErr w:type="spellStart"/>
-      <w:r>
-        <w:t>Makefile</w:t>
-      </w:r>
-      <w:proofErr w:type="spellEnd"/>
-      <w:r>
-        <w:t xml:space="preserve"> because we will write startup code with C.</w:t>
+        <w:t>We will delete this two lines from Makefile because we will write startup code with C.</w:t>
       </w:r>
     </w:p>
     <w:p>
@@ -9112,7 +8676,6 @@
           </wp:anchor>
         </w:drawing>
       </w:r>
-      <w:proofErr w:type="spellStart"/>
       <w:r>
         <w:rPr>
           <w:b/>
@@ -9123,7 +8686,6 @@
         </w:rPr>
         <w:t>Makefile</w:t>
       </w:r>
-      <w:proofErr w:type="spellEnd"/>
     </w:p>
     <w:p>
       <w:pPr>
@@ -9135,7 +8697,7 @@
           <w:szCs w:val="32"/>
         </w:rPr>
       </w:pPr>
-      <w:bookmarkStart w:id="15" w:name="_Toc133547353"/>
+      <w:bookmarkStart w:id="15" w:name="_Toc139292490"/>
       <w:r>
         <w:rPr>
           <w:noProof/>
@@ -9254,7 +8816,6 @@
           </wp:anchor>
         </w:drawing>
       </w:r>
-      <w:proofErr w:type="spellStart"/>
       <w:r>
         <w:rPr>
           <w:b/>
@@ -9274,7 +8835,6 @@
         <w:t>tartup.c</w:t>
       </w:r>
       <w:bookmarkEnd w:id="15"/>
-      <w:proofErr w:type="spellEnd"/>
     </w:p>
     <w:p>
       <w:pPr>
@@ -9299,25 +8859,7 @@
           <w:szCs w:val="28"/>
           <w:u w:val="single"/>
         </w:rPr>
-        <w:t xml:space="preserve">n </w:t>
-      </w:r>
-      <w:proofErr w:type="spellStart"/>
-      <w:r>
-        <w:rPr>
-          <w:sz w:val="28"/>
-          <w:szCs w:val="28"/>
-          <w:u w:val="single"/>
-        </w:rPr>
-        <w:t>startup.c</w:t>
-      </w:r>
-      <w:proofErr w:type="spellEnd"/>
-      <w:r>
-        <w:rPr>
-          <w:sz w:val="28"/>
-          <w:szCs w:val="28"/>
-          <w:u w:val="single"/>
-        </w:rPr>
-        <w:t>:</w:t>
+        <w:t>n startup.c:</w:t>
       </w:r>
     </w:p>
     <w:p>
@@ -9353,15 +8895,7 @@
         </w:numPr>
       </w:pPr>
       <w:r>
-        <w:t xml:space="preserve"> We locate .</w:t>
-      </w:r>
-      <w:proofErr w:type="spellStart"/>
-      <w:r>
-        <w:t>bss</w:t>
-      </w:r>
-      <w:proofErr w:type="spellEnd"/>
-      <w:r>
-        <w:t xml:space="preserve"> section in RAM and initialize it with zero.</w:t>
+        <w:t xml:space="preserve"> We locate .bss section in RAM and initialize it with zero.</w:t>
       </w:r>
     </w:p>
     <w:p>
@@ -9374,8 +8908,7 @@
           <w:szCs w:val="32"/>
         </w:rPr>
       </w:pPr>
-      <w:bookmarkStart w:id="16" w:name="_Toc133547354"/>
-      <w:proofErr w:type="spellStart"/>
+      <w:bookmarkStart w:id="16" w:name="_Toc139292491"/>
       <w:r>
         <w:rPr>
           <w:b/>
@@ -9386,7 +8919,6 @@
         <w:t>Linker_script.ld</w:t>
       </w:r>
       <w:bookmarkEnd w:id="16"/>
-      <w:proofErr w:type="spellEnd"/>
     </w:p>
     <w:p>
       <w:r>
@@ -9450,22 +8982,14 @@
         </w:drawing>
       </w:r>
       <w:r>
-        <w:t>In this file we put symbols to define start and end of each section to use it to copy .data section from FLASH to RAM and locate .</w:t>
-      </w:r>
-      <w:proofErr w:type="spellStart"/>
-      <w:r>
-        <w:t>bss</w:t>
-      </w:r>
-      <w:proofErr w:type="spellEnd"/>
-      <w:r>
-        <w:t xml:space="preserve"> section in RAM.</w:t>
+        <w:t>In this file we put symbols to define start and end of each section to use it to copy .data section from FLASH to RAM and locate .bss section in RAM.</w:t>
       </w:r>
     </w:p>
     <w:p>
       <w:pPr>
         <w:pStyle w:val="Heading2"/>
       </w:pPr>
-      <w:bookmarkStart w:id="17" w:name="_Toc133547355"/>
+      <w:bookmarkStart w:id="17" w:name="_Toc139292492"/>
       <w:r>
         <w:rPr>
           <w:b/>
@@ -9553,23 +9077,7 @@
           <w:sz w:val="24"/>
           <w:szCs w:val="24"/>
         </w:rPr>
-        <w:t xml:space="preserve">We will build the project by using </w:t>
-      </w:r>
-      <w:proofErr w:type="spellStart"/>
-      <w:r>
-        <w:rPr>
-          <w:sz w:val="24"/>
-          <w:szCs w:val="24"/>
-        </w:rPr>
-        <w:t>Makefile</w:t>
-      </w:r>
-      <w:proofErr w:type="spellEnd"/>
-      <w:r>
-        <w:rPr>
-          <w:sz w:val="24"/>
-          <w:szCs w:val="24"/>
-        </w:rPr>
-        <w:t>.</w:t>
+        <w:t>We will build the project by using Makefile.</w:t>
       </w:r>
     </w:p>
     <w:p>
@@ -9626,7 +9134,7 @@
           <w:szCs w:val="32"/>
         </w:rPr>
       </w:pPr>
-      <w:bookmarkStart w:id="18" w:name="_Toc133547356"/>
+      <w:bookmarkStart w:id="18" w:name="_Toc139292493"/>
       <w:r>
         <w:rPr>
           <w:b/>
@@ -9808,7 +9316,7 @@
           <w:szCs w:val="32"/>
         </w:rPr>
       </w:pPr>
-      <w:bookmarkStart w:id="19" w:name="_Toc133547357"/>
+      <w:bookmarkStart w:id="19" w:name="_Toc139292494"/>
       <w:r>
         <w:rPr>
           <w:b/>
@@ -9833,23 +9341,7 @@
           <w:sz w:val="24"/>
           <w:szCs w:val="24"/>
         </w:rPr>
-        <w:t xml:space="preserve">You can see the debug of the lab on </w:t>
-      </w:r>
-      <w:proofErr w:type="spellStart"/>
-      <w:r>
-        <w:rPr>
-          <w:sz w:val="24"/>
-          <w:szCs w:val="24"/>
-        </w:rPr>
-        <w:t>proteus</w:t>
-      </w:r>
-      <w:proofErr w:type="spellEnd"/>
-      <w:r>
-        <w:rPr>
-          <w:sz w:val="24"/>
-          <w:szCs w:val="24"/>
-        </w:rPr>
-        <w:t xml:space="preserve"> in this video:</w:t>
+        <w:t>You can see the debug of the lab on proteus in this video:</w:t>
       </w:r>
     </w:p>
     <w:p>
@@ -9939,7 +9431,7 @@
       <w:pPr>
         <w:pStyle w:val="Heading2"/>
       </w:pPr>
-      <w:bookmarkStart w:id="20" w:name="_Toc133547358"/>
+      <w:bookmarkStart w:id="20" w:name="_Toc139292495"/>
       <w:r>
         <w:rPr>
           <w:b/>
@@ -9948,20 +9440,9 @@
           <w:szCs w:val="32"/>
         </w:rPr>
         <w:lastRenderedPageBreak/>
-        <w:t xml:space="preserve">Analyze </w:t>
-      </w:r>
-      <w:proofErr w:type="spellStart"/>
-      <w:r>
-        <w:rPr>
-          <w:b/>
-          <w:bCs/>
-          <w:sz w:val="32"/>
-          <w:szCs w:val="32"/>
-        </w:rPr>
-        <w:t>Mapfile</w:t>
+        <w:t>Analyze Mapfile</w:t>
       </w:r>
       <w:bookmarkEnd w:id="20"/>
-      <w:proofErr w:type="spellEnd"/>
     </w:p>
     <w:p>
       <w:pPr>
@@ -10293,29 +9774,7 @@
           <w:szCs w:val="24"/>
           <w:u w:val="single"/>
         </w:rPr>
-        <w:t>.</w:t>
-      </w:r>
-      <w:proofErr w:type="spellStart"/>
-      <w:r>
-        <w:rPr>
-          <w:b/>
-          <w:bCs/>
-          <w:sz w:val="24"/>
-          <w:szCs w:val="24"/>
-          <w:u w:val="single"/>
-        </w:rPr>
-        <w:t>rodata</w:t>
-      </w:r>
-      <w:proofErr w:type="spellEnd"/>
-      <w:r>
-        <w:rPr>
-          <w:b/>
-          <w:bCs/>
-          <w:sz w:val="24"/>
-          <w:szCs w:val="24"/>
-          <w:u w:val="single"/>
-        </w:rPr>
-        <w:t xml:space="preserve"> section</w:t>
+        <w:t>.rodata section</w:t>
       </w:r>
     </w:p>
     <w:p>
@@ -10394,29 +9853,7 @@
           <w:szCs w:val="24"/>
           <w:u w:val="single"/>
         </w:rPr>
-        <w:t>.</w:t>
-      </w:r>
-      <w:proofErr w:type="spellStart"/>
-      <w:r>
-        <w:rPr>
-          <w:b/>
-          <w:bCs/>
-          <w:sz w:val="24"/>
-          <w:szCs w:val="24"/>
-          <w:u w:val="single"/>
-        </w:rPr>
-        <w:t>bss</w:t>
-      </w:r>
-      <w:proofErr w:type="spellEnd"/>
-      <w:r>
-        <w:rPr>
-          <w:b/>
-          <w:bCs/>
-          <w:sz w:val="24"/>
-          <w:szCs w:val="24"/>
-          <w:u w:val="single"/>
-        </w:rPr>
-        <w:t xml:space="preserve"> section</w:t>
+        <w:t>.bss section</w:t>
       </w:r>
     </w:p>
     <w:p/>
@@ -10430,6 +9867,319 @@
     <w:p/>
     <w:p>
       <w:pPr>
+        <w:pStyle w:val="Heading2"/>
+        <w:rPr>
+          <w:b/>
+          <w:bCs/>
+          <w:sz w:val="32"/>
+          <w:szCs w:val="32"/>
+        </w:rPr>
+      </w:pPr>
+      <w:bookmarkStart w:id="21" w:name="_Toc139292496"/>
+      <w:r>
+        <w:rPr>
+          <w:b/>
+          <w:bCs/>
+          <w:sz w:val="32"/>
+          <w:szCs w:val="32"/>
+        </w:rPr>
+        <w:lastRenderedPageBreak/>
+        <w:t>Symbols</w:t>
+      </w:r>
+      <w:r>
+        <w:rPr>
+          <w:b/>
+          <w:bCs/>
+          <w:sz w:val="32"/>
+          <w:szCs w:val="32"/>
+        </w:rPr>
+        <w:t xml:space="preserve"> table of object</w:t>
+      </w:r>
+      <w:r>
+        <w:rPr>
+          <w:b/>
+          <w:bCs/>
+          <w:sz w:val="32"/>
+          <w:szCs w:val="32"/>
+        </w:rPr>
+        <w:t xml:space="preserve"> file</w:t>
+      </w:r>
+      <w:r>
+        <w:rPr>
+          <w:b/>
+          <w:bCs/>
+          <w:sz w:val="32"/>
+          <w:szCs w:val="32"/>
+        </w:rPr>
+        <w:t>s</w:t>
+      </w:r>
+      <w:bookmarkEnd w:id="21"/>
+    </w:p>
+    <w:p>
+      <w:pPr>
+        <w:ind w:left="720" w:firstLine="720"/>
+      </w:pPr>
+      <w:r>
+        <w:rPr>
+          <w:b/>
+          <w:bCs/>
+          <w:sz w:val="28"/>
+          <w:szCs w:val="28"/>
+          <w:u w:val="single"/>
+        </w:rPr>
+        <w:drawing>
+          <wp:anchor distT="0" distB="0" distL="114300" distR="114300" simplePos="0" relativeHeight="251692032" behindDoc="0" locked="0" layoutInCell="1" allowOverlap="1">
+            <wp:simplePos x="0" y="0"/>
+            <wp:positionH relativeFrom="margin">
+              <wp:posOffset>22860</wp:posOffset>
+            </wp:positionH>
+            <wp:positionV relativeFrom="paragraph">
+              <wp:posOffset>288290</wp:posOffset>
+            </wp:positionV>
+            <wp:extent cx="3002280" cy="2453640"/>
+            <wp:effectExtent l="0" t="0" r="7620" b="3810"/>
+            <wp:wrapSquare wrapText="bothSides"/>
+            <wp:docPr id="52" name="Picture 52"/>
+            <wp:cNvGraphicFramePr>
+              <a:graphicFrameLocks xmlns:a="http://schemas.openxmlformats.org/drawingml/2006/main" noChangeAspect="1"/>
+            </wp:cNvGraphicFramePr>
+            <a:graphic xmlns:a="http://schemas.openxmlformats.org/drawingml/2006/main">
+              <a:graphicData uri="http://schemas.openxmlformats.org/drawingml/2006/picture">
+                <pic:pic xmlns:pic="http://schemas.openxmlformats.org/drawingml/2006/picture">
+                  <pic:nvPicPr>
+                    <pic:cNvPr id="1" name=""/>
+                    <pic:cNvPicPr/>
+                  </pic:nvPicPr>
+                  <pic:blipFill>
+                    <a:blip r:embed="rId33">
+                      <a:extLst>
+                        <a:ext uri="{28A0092B-C50C-407E-A947-70E740481C1C}">
+                          <a14:useLocalDpi xmlns:a14="http://schemas.microsoft.com/office/drawing/2010/main" val="0"/>
+                        </a:ext>
+                      </a:extLst>
+                    </a:blip>
+                    <a:stretch>
+                      <a:fillRect/>
+                    </a:stretch>
+                  </pic:blipFill>
+                  <pic:spPr>
+                    <a:xfrm>
+                      <a:off x="0" y="0"/>
+                      <a:ext cx="3002280" cy="2453640"/>
+                    </a:xfrm>
+                    <a:prstGeom prst="rect">
+                      <a:avLst/>
+                    </a:prstGeom>
+                  </pic:spPr>
+                </pic:pic>
+              </a:graphicData>
+            </a:graphic>
+            <wp14:sizeRelH relativeFrom="margin">
+              <wp14:pctWidth>0</wp14:pctWidth>
+            </wp14:sizeRelH>
+            <wp14:sizeRelV relativeFrom="margin">
+              <wp14:pctHeight>0</wp14:pctHeight>
+            </wp14:sizeRelV>
+          </wp:anchor>
+        </w:drawing>
+      </w:r>
+      <w:r>
+        <w:rPr>
+          <w:b/>
+          <w:bCs/>
+          <w:sz w:val="28"/>
+          <w:szCs w:val="28"/>
+          <w:u w:val="single"/>
+        </w:rPr>
+        <w:drawing>
+          <wp:anchor distT="0" distB="0" distL="114300" distR="114300" simplePos="0" relativeHeight="251693056" behindDoc="0" locked="0" layoutInCell="1" allowOverlap="1">
+            <wp:simplePos x="0" y="0"/>
+            <wp:positionH relativeFrom="column">
+              <wp:posOffset>3284220</wp:posOffset>
+            </wp:positionH>
+            <wp:positionV relativeFrom="paragraph">
+              <wp:posOffset>387350</wp:posOffset>
+            </wp:positionV>
+            <wp:extent cx="3293745" cy="1912620"/>
+            <wp:effectExtent l="0" t="0" r="1905" b="0"/>
+            <wp:wrapSquare wrapText="bothSides"/>
+            <wp:docPr id="53" name="Picture 53"/>
+            <wp:cNvGraphicFramePr>
+              <a:graphicFrameLocks xmlns:a="http://schemas.openxmlformats.org/drawingml/2006/main" noChangeAspect="1"/>
+            </wp:cNvGraphicFramePr>
+            <a:graphic xmlns:a="http://schemas.openxmlformats.org/drawingml/2006/main">
+              <a:graphicData uri="http://schemas.openxmlformats.org/drawingml/2006/picture">
+                <pic:pic xmlns:pic="http://schemas.openxmlformats.org/drawingml/2006/picture">
+                  <pic:nvPicPr>
+                    <pic:cNvPr id="1" name=""/>
+                    <pic:cNvPicPr/>
+                  </pic:nvPicPr>
+                  <pic:blipFill>
+                    <a:blip r:embed="rId34">
+                      <a:extLst>
+                        <a:ext uri="{28A0092B-C50C-407E-A947-70E740481C1C}">
+                          <a14:useLocalDpi xmlns:a14="http://schemas.microsoft.com/office/drawing/2010/main" val="0"/>
+                        </a:ext>
+                      </a:extLst>
+                    </a:blip>
+                    <a:stretch>
+                      <a:fillRect/>
+                    </a:stretch>
+                  </pic:blipFill>
+                  <pic:spPr>
+                    <a:xfrm>
+                      <a:off x="0" y="0"/>
+                      <a:ext cx="3293745" cy="1912620"/>
+                    </a:xfrm>
+                    <a:prstGeom prst="rect">
+                      <a:avLst/>
+                    </a:prstGeom>
+                  </pic:spPr>
+                </pic:pic>
+              </a:graphicData>
+            </a:graphic>
+            <wp14:sizeRelH relativeFrom="margin">
+              <wp14:pctWidth>0</wp14:pctWidth>
+            </wp14:sizeRelH>
+            <wp14:sizeRelV relativeFrom="margin">
+              <wp14:pctHeight>0</wp14:pctHeight>
+            </wp14:sizeRelV>
+          </wp:anchor>
+        </w:drawing>
+      </w:r>
+      <w:proofErr w:type="spellStart"/>
+      <w:r>
+        <w:rPr>
+          <w:b/>
+          <w:bCs/>
+          <w:sz w:val="28"/>
+          <w:szCs w:val="28"/>
+          <w:u w:val="single"/>
+        </w:rPr>
+        <w:t>Startup.o</w:t>
+      </w:r>
+      <w:proofErr w:type="spellEnd"/>
+      <w:r>
+        <w:tab/>
+      </w:r>
+      <w:r>
+        <w:tab/>
+      </w:r>
+      <w:r>
+        <w:tab/>
+      </w:r>
+      <w:r>
+        <w:tab/>
+      </w:r>
+      <w:r>
+        <w:tab/>
+      </w:r>
+      <w:r>
+        <w:tab/>
+      </w:r>
+      <w:r>
+        <w:tab/>
+      </w:r>
+      <w:proofErr w:type="spellStart"/>
+      <w:r>
+        <w:rPr>
+          <w:b/>
+          <w:bCs/>
+          <w:sz w:val="28"/>
+          <w:szCs w:val="28"/>
+          <w:u w:val="single"/>
+        </w:rPr>
+        <w:t>app.o</w:t>
+      </w:r>
+      <w:proofErr w:type="spellEnd"/>
+    </w:p>
+    <w:p/>
+    <w:p/>
+    <w:p>
+      <w:pPr>
+        <w:ind w:left="2160" w:firstLine="720"/>
+        <w:rPr>
+          <w:b/>
+          <w:bCs/>
+          <w:sz w:val="28"/>
+          <w:szCs w:val="28"/>
+          <w:u w:val="single"/>
+        </w:rPr>
+      </w:pPr>
+      <w:r>
+        <w:rPr>
+          <w:noProof/>
+          <w:sz w:val="24"/>
+          <w:szCs w:val="24"/>
+        </w:rPr>
+        <w:drawing>
+          <wp:anchor distT="0" distB="0" distL="114300" distR="114300" simplePos="0" relativeHeight="251691008" behindDoc="0" locked="0" layoutInCell="1" allowOverlap="1">
+            <wp:simplePos x="0" y="0"/>
+            <wp:positionH relativeFrom="margin">
+              <wp:align>right</wp:align>
+            </wp:positionH>
+            <wp:positionV relativeFrom="paragraph">
+              <wp:posOffset>290195</wp:posOffset>
+            </wp:positionV>
+            <wp:extent cx="5943600" cy="4785360"/>
+            <wp:effectExtent l="0" t="0" r="0" b="0"/>
+            <wp:wrapSquare wrapText="bothSides"/>
+            <wp:docPr id="51" name="Picture 51"/>
+            <wp:cNvGraphicFramePr>
+              <a:graphicFrameLocks xmlns:a="http://schemas.openxmlformats.org/drawingml/2006/main" noChangeAspect="1"/>
+            </wp:cNvGraphicFramePr>
+            <a:graphic xmlns:a="http://schemas.openxmlformats.org/drawingml/2006/main">
+              <a:graphicData uri="http://schemas.openxmlformats.org/drawingml/2006/picture">
+                <pic:pic xmlns:pic="http://schemas.openxmlformats.org/drawingml/2006/picture">
+                  <pic:nvPicPr>
+                    <pic:cNvPr id="1" name=""/>
+                    <pic:cNvPicPr/>
+                  </pic:nvPicPr>
+                  <pic:blipFill>
+                    <a:blip r:embed="rId35">
+                      <a:extLst>
+                        <a:ext uri="{28A0092B-C50C-407E-A947-70E740481C1C}">
+                          <a14:useLocalDpi xmlns:a14="http://schemas.microsoft.com/office/drawing/2010/main" val="0"/>
+                        </a:ext>
+                      </a:extLst>
+                    </a:blip>
+                    <a:stretch>
+                      <a:fillRect/>
+                    </a:stretch>
+                  </pic:blipFill>
+                  <pic:spPr>
+                    <a:xfrm>
+                      <a:off x="0" y="0"/>
+                      <a:ext cx="5943600" cy="4785360"/>
+                    </a:xfrm>
+                    <a:prstGeom prst="rect">
+                      <a:avLst/>
+                    </a:prstGeom>
+                  </pic:spPr>
+                </pic:pic>
+              </a:graphicData>
+            </a:graphic>
+            <wp14:sizeRelV relativeFrom="margin">
+              <wp14:pctHeight>0</wp14:pctHeight>
+            </wp14:sizeRelV>
+          </wp:anchor>
+        </w:drawing>
+      </w:r>
+      <w:proofErr w:type="gramStart"/>
+      <w:r>
+        <w:rPr>
+          <w:b/>
+          <w:bCs/>
+          <w:sz w:val="28"/>
+          <w:szCs w:val="28"/>
+          <w:u w:val="single"/>
+        </w:rPr>
+        <w:t>learn-in-depth-Cortex-M3.elf</w:t>
+      </w:r>
+      <w:proofErr w:type="gramEnd"/>
+    </w:p>
+    <w:p>
+      <w:pPr>
         <w:pStyle w:val="Heading1"/>
         <w:rPr>
           <w:b/>
@@ -10438,7 +10188,7 @@
           <w:szCs w:val="40"/>
         </w:rPr>
       </w:pPr>
-      <w:bookmarkStart w:id="21" w:name="_Toc133547359"/>
+      <w:bookmarkStart w:id="22" w:name="_Toc139292497"/>
       <w:r>
         <w:rPr>
           <w:b/>
@@ -10458,7 +10208,7 @@
         </w:rPr>
         <w:t>lusion</w:t>
       </w:r>
-      <w:bookmarkEnd w:id="21"/>
+      <w:bookmarkEnd w:id="22"/>
     </w:p>
     <w:p>
       <w:pPr>
@@ -10602,7 +10352,7 @@
                     </pic:cNvPicPr>
                   </pic:nvPicPr>
                   <pic:blipFill rotWithShape="1">
-                    <a:blip r:embed="rId33">
+                    <a:blip r:embed="rId36">
                       <a:extLst>
                         <a:ext uri="{28A0092B-C50C-407E-A947-70E740481C1C}">
                           <a14:useLocalDpi xmlns:a14="http://schemas.microsoft.com/office/drawing/2010/main" val="0"/>
@@ -10683,7 +10433,7 @@
       </w:r>
     </w:p>
     <w:sectPr>
-      <w:footerReference w:type="default" r:id="rId34"/>
+      <w:footerReference w:type="default" r:id="rId37"/>
       <w:pgSz w:w="12240" w:h="15840"/>
       <w:pgMar w:top="1440" w:right="1440" w:bottom="1440" w:left="1440" w:header="720" w:footer="720" w:gutter="0"/>
       <w:pgNumType w:start="0"/>
@@ -10754,7 +10504,7 @@
           <w:rPr>
             <w:noProof/>
           </w:rPr>
-          <w:t>12</w:t>
+          <w:t>2</w:t>
         </w:r>
         <w:r>
           <w:rPr>
@@ -12054,7 +11804,6 @@
   <w:style w:type="character" w:default="1" w:styleId="DefaultParagraphFont">
     <w:name w:val="Default Paragraph Font"/>
     <w:uiPriority w:val="1"/>
-    <w:semiHidden/>
     <w:unhideWhenUsed/>
   </w:style>
   <w:style w:type="table" w:default="1" w:styleId="TableNormal">
@@ -12608,7 +12357,7 @@
 </file>
 
 <file path=customXml/itemProps2.xml><?xml version="1.0" encoding="utf-8"?>
-<ds:datastoreItem xmlns:ds="http://schemas.openxmlformats.org/officeDocument/2006/customXml" ds:itemID="{6D06BEB6-AA55-47C4-8C91-281F56F838D8}">
+<ds:datastoreItem xmlns:ds="http://schemas.openxmlformats.org/officeDocument/2006/customXml" ds:itemID="{B5F9C4FB-A745-4406-B4D2-1D00ADA026A2}">
   <ds:schemaRefs>
     <ds:schemaRef ds:uri="http://schemas.openxmlformats.org/officeDocument/2006/bibliography"/>
   </ds:schemaRefs>

</xml_diff>